<commit_message>
Actualización de los documentos
</commit_message>
<xml_diff>
--- a/reports/Student#1/C2/Correcciones C1/01 - Requirements - Student #1.docx
+++ b/reports/Student#1/C2/Correcciones C1/01 - Requirements - Student #1.docx
@@ -134,6 +134,7 @@
                 <w15:appearance w15:val="hidden"/>
                 <w:text/>
               </w:sdtPr>
+              <w:sdtEndPr/>
               <w:sdtContent>
                 <w:r>
                   <w:rPr>
@@ -208,6 +209,7 @@
                 <w15:appearance w15:val="hidden"/>
                 <w:text/>
               </w:sdtPr>
+              <w:sdtEndPr/>
               <w:sdtContent>
                 <w:r>
                   <w:rPr>
@@ -292,6 +294,7 @@
                 <w15:appearance w15:val="hidden"/>
                 <w:text/>
               </w:sdtPr>
+              <w:sdtEndPr/>
               <w:sdtContent>
                 <w:r>
                   <w:rPr>
@@ -343,6 +346,7 @@
                 <w15:appearance w15:val="hidden"/>
                 <w:text/>
               </w:sdtPr>
+              <w:sdtEndPr/>
               <w:sdtContent>
                 <w:r>
                   <w:rPr>
@@ -409,6 +413,7 @@
                 <w15:appearance w15:val="hidden"/>
                 <w:text/>
               </w:sdtPr>
+              <w:sdtEndPr/>
               <w:sdtContent>
                 <w:r>
                   <w:rPr>
@@ -487,6 +492,7 @@
                 <w15:appearance w15:val="hidden"/>
                 <w:text/>
               </w:sdtPr>
+              <w:sdtEndPr/>
               <w:sdtContent>
                 <w:r>
                   <w:rPr>
@@ -567,6 +573,7 @@
                 <w15:appearance w15:val="hidden"/>
                 <w:text/>
               </w:sdtPr>
+              <w:sdtEndPr/>
               <w:sdtContent>
                 <w:r>
                   <w:rPr>
@@ -598,7 +605,6 @@
                   </w:rPr>
                   <w:t xml:space="preserve"> </w:t>
                 </w:r>
-                <w:proofErr w:type="gramStart"/>
                 <w:r>
                   <w:rPr>
                     <w:rFonts w:asciiTheme="majorHAnsi" w:hAnsiTheme="majorHAnsi" w:cstheme="majorHAnsi"/>
@@ -611,7 +617,6 @@
                   </w:rPr>
                   <w:t>rd</w:t>
                 </w:r>
-                <w:proofErr w:type="gramEnd"/>
                 <w:r>
                   <w:rPr>
                     <w:rFonts w:asciiTheme="majorHAnsi" w:hAnsiTheme="majorHAnsi" w:cstheme="majorHAnsi"/>
@@ -658,7 +663,6 @@
         <w:rPr>
           <w:rFonts w:cstheme="majorHAnsi"/>
         </w:rPr>
-        <w:lastRenderedPageBreak/>
         <w:t>MANDATORY</w:t>
       </w:r>
       <w:r>
@@ -933,6 +937,7 @@
           <w15:appearance w15:val="hidden"/>
           <w:text/>
         </w:sdtPr>
+        <w:sdtEndPr/>
         <w:sdtContent>
           <w:r>
             <w:t xml:space="preserve">  </w:t>
@@ -1041,21 +1046,7 @@
         <w:rPr>
           <w:lang w:val="en-GB"/>
         </w:rPr>
-        <w:t xml:space="preserve">Provide a link to your planning dashboard in GitHub to review the tasks, their </w:t>
-      </w:r>
-      <w:proofErr w:type="gramStart"/>
-      <w:r>
-        <w:rPr>
-          <w:lang w:val="en-GB"/>
-        </w:rPr>
-        <w:t>current status</w:t>
-      </w:r>
-      <w:proofErr w:type="gramEnd"/>
-      <w:r>
-        <w:rPr>
-          <w:lang w:val="en-GB"/>
-        </w:rPr>
-        <w:t>, and your schedule</w:t>
+        <w:t>Provide a link to your planning dashboard in GitHub to review the tasks, their current status, and your schedule</w:t>
       </w:r>
       <w:r>
         <w:rPr>
@@ -1084,6 +1075,7 @@
           <w15:appearance w15:val="hidden"/>
           <w:text/>
         </w:sdtPr>
+        <w:sdtEndPr/>
         <w:sdtContent>
           <w:r>
             <w:rPr>
@@ -1121,21 +1113,7 @@
         <w:rPr>
           <w:lang w:val="es-ES"/>
         </w:rPr>
-        <w:t xml:space="preserve">Resulta extraño </w:t>
-      </w:r>
-      <w:proofErr w:type="gramStart"/>
-      <w:r>
-        <w:rPr>
-          <w:lang w:val="es-ES"/>
-        </w:rPr>
-        <w:t>que</w:t>
-      </w:r>
-      <w:proofErr w:type="gramEnd"/>
-      <w:r>
-        <w:rPr>
-          <w:lang w:val="es-ES"/>
-        </w:rPr>
-        <w:t xml:space="preserve"> en un proyecto terminado, aún haya tareas pendientes:</w:t>
+        <w:t>Resulta extraño que en un proyecto terminado, aún haya tareas pendientes:</w:t>
       </w:r>
     </w:p>
     <w:p>
@@ -1256,32 +1234,34 @@
         <w:spacing w:before="0"/>
         <w:rPr>
           <w:rFonts w:cstheme="majorHAnsi"/>
-          <w:lang w:val="en-US"/>
-        </w:rPr>
-      </w:pPr>
-      <w:r>
-        <w:rPr>
-          <w:rFonts w:cstheme="majorHAnsi"/>
-        </w:rPr>
-        <w:lastRenderedPageBreak/>
+          <w:lang w:val="es-ES"/>
+        </w:rPr>
+      </w:pPr>
+      <w:r>
+        <w:rPr>
+          <w:rFonts w:cstheme="majorHAnsi"/>
+          <w:lang w:val="es-ES"/>
+        </w:rPr>
         <w:t>MANDATORY</w:t>
       </w:r>
       <w:r>
         <w:rPr>
           <w:rFonts w:cstheme="majorHAnsi"/>
+          <w:lang w:val="es-ES"/>
         </w:rPr>
         <w:t xml:space="preserve"> </w:t>
       </w:r>
       <w:r>
         <w:rPr>
           <w:rFonts w:cstheme="majorHAnsi"/>
+          <w:lang w:val="es-ES"/>
         </w:rPr>
         <w:br/>
       </w:r>
       <w:r>
         <w:rPr>
           <w:rFonts w:cstheme="majorHAnsi"/>
-          <w:lang w:val="en-US"/>
+          <w:lang w:val="es-ES"/>
         </w:rPr>
         <w:t>Deliverable D02: data models</w:t>
       </w:r>
@@ -1312,21 +1292,7 @@
         <w:rPr>
           <w:lang w:val="es-ES"/>
         </w:rPr>
-        <w:t xml:space="preserve">Se revisa el modelo de datos y se encuentran </w:t>
-      </w:r>
-      <w:proofErr w:type="spellStart"/>
-      <w:r>
-        <w:rPr>
-          <w:lang w:val="es-ES"/>
-        </w:rPr>
-        <w:t>queries</w:t>
-      </w:r>
-      <w:proofErr w:type="spellEnd"/>
-      <w:r>
-        <w:rPr>
-          <w:lang w:val="es-ES"/>
-        </w:rPr>
-        <w:t xml:space="preserve"> nativos, pese a haber recomendado explícitamente no usarlos:</w:t>
+        <w:t>Se revisa el modelo de datos y se encuentran queries nativos, pese a haber recomendado explícitamente no usarlos:</w:t>
       </w:r>
     </w:p>
     <w:p>
@@ -1386,88 +1352,29 @@
           <w:lang w:val="es-ES"/>
         </w:rPr>
       </w:pPr>
-      <w:proofErr w:type="spellStart"/>
       <w:r>
         <w:rPr>
           <w:color w:val="ED7D31" w:themeColor="accent2"/>
           <w:lang w:val="es-ES"/>
         </w:rPr>
-        <w:t>Comment-Student</w:t>
-      </w:r>
-      <w:proofErr w:type="spellEnd"/>
-      <w:r>
-        <w:rPr>
-          <w:color w:val="ED7D31" w:themeColor="accent2"/>
+        <w:t>Comment-Student:  Se han eliminado las queries nativas y se han sustituido por queries JPQL. Ahora se obtienen las listas ordenadas y se obtiene el primer elemento.</w:t>
+      </w:r>
+    </w:p>
+    <w:p>
+      <w:pPr>
+        <w:pStyle w:val="Heading2"/>
+        <w:rPr>
+          <w:rFonts w:cstheme="majorHAnsi"/>
           <w:lang w:val="es-ES"/>
         </w:rPr>
-        <w:t xml:space="preserve">:  Se han eliminado las </w:t>
-      </w:r>
-      <w:proofErr w:type="spellStart"/>
-      <w:r>
-        <w:rPr>
-          <w:color w:val="ED7D31" w:themeColor="accent2"/>
+      </w:pPr>
+      <w:r>
+        <w:rPr>
+          <w:rFonts w:cstheme="majorHAnsi"/>
           <w:lang w:val="es-ES"/>
         </w:rPr>
-        <w:t>queries</w:t>
-      </w:r>
-      <w:proofErr w:type="spellEnd"/>
-      <w:r>
-        <w:rPr>
-          <w:color w:val="ED7D31" w:themeColor="accent2"/>
-          <w:lang w:val="es-ES"/>
-        </w:rPr>
-        <w:t xml:space="preserve"> nativas y se han sustituido por </w:t>
-      </w:r>
-      <w:proofErr w:type="spellStart"/>
-      <w:r>
-        <w:rPr>
-          <w:color w:val="ED7D31" w:themeColor="accent2"/>
-          <w:lang w:val="es-ES"/>
-        </w:rPr>
-        <w:t>queries</w:t>
-      </w:r>
-      <w:proofErr w:type="spellEnd"/>
-      <w:r>
-        <w:rPr>
-          <w:color w:val="ED7D31" w:themeColor="accent2"/>
-          <w:lang w:val="es-ES"/>
-        </w:rPr>
-        <w:t xml:space="preserve"> JPQL. Ahora se obtienen las listas ordenadas y se obtiene el primer elemento.</w:t>
-      </w:r>
-    </w:p>
-    <w:p>
-      <w:pPr>
-        <w:pStyle w:val="Heading2"/>
-        <w:rPr>
-          <w:rFonts w:cstheme="majorHAnsi"/>
-          <w:lang w:val="es-ES"/>
-        </w:rPr>
-      </w:pPr>
-      <w:proofErr w:type="spellStart"/>
-      <w:r>
-        <w:rPr>
-          <w:rFonts w:cstheme="majorHAnsi"/>
-          <w:lang w:val="es-ES"/>
-        </w:rPr>
-        <w:t>Information</w:t>
-      </w:r>
-      <w:proofErr w:type="spellEnd"/>
-      <w:r>
-        <w:rPr>
-          <w:rFonts w:cstheme="majorHAnsi"/>
-          <w:lang w:val="es-ES"/>
-        </w:rPr>
-        <w:t xml:space="preserve"> </w:t>
-      </w:r>
-      <w:proofErr w:type="spellStart"/>
-      <w:r>
-        <w:rPr>
-          <w:rFonts w:cstheme="majorHAnsi"/>
-          <w:lang w:val="es-ES"/>
-        </w:rPr>
-        <w:t>requirements</w:t>
-      </w:r>
-      <w:proofErr w:type="spellEnd"/>
+        <w:t>Information requirements</w:t>
+      </w:r>
     </w:p>
     <w:p>
       <w:pPr>
@@ -1671,6 +1578,7 @@
           <w15:appearance w15:val="hidden"/>
           <w:text/>
         </w:sdtPr>
+        <w:sdtEndPr/>
         <w:sdtContent>
           <w:r>
             <w:rPr>
@@ -1774,51 +1682,19 @@
           <w:lang w:val="es-ES"/>
         </w:rPr>
       </w:pPr>
-      <w:proofErr w:type="spellStart"/>
       <w:r>
         <w:rPr>
           <w:color w:val="ED7D31" w:themeColor="accent2"/>
           <w:lang w:val="es-ES"/>
         </w:rPr>
-        <w:t>Comment-Student</w:t>
-      </w:r>
-      <w:proofErr w:type="spellEnd"/>
+        <w:t>Comment-Student:  Se ha eliminado e</w:t>
+      </w:r>
       <w:r>
         <w:rPr>
           <w:color w:val="ED7D31" w:themeColor="accent2"/>
           <w:lang w:val="es-ES"/>
         </w:rPr>
-        <w:t>:  Se</w:t>
-      </w:r>
-      <w:r>
-        <w:rPr>
-          <w:color w:val="ED7D31" w:themeColor="accent2"/>
-          <w:lang w:val="es-ES"/>
-        </w:rPr>
-        <w:t xml:space="preserve"> ha eliminado e</w:t>
-      </w:r>
-      <w:r>
-        <w:rPr>
-          <w:color w:val="ED7D31" w:themeColor="accent2"/>
-          <w:lang w:val="es-ES"/>
-        </w:rPr>
-        <w:t xml:space="preserve">l min y </w:t>
-      </w:r>
-      <w:proofErr w:type="spellStart"/>
-      <w:r>
-        <w:rPr>
-          <w:color w:val="ED7D31" w:themeColor="accent2"/>
-          <w:lang w:val="es-ES"/>
-        </w:rPr>
-        <w:t>max</w:t>
-      </w:r>
-      <w:proofErr w:type="spellEnd"/>
-      <w:r>
-        <w:rPr>
-          <w:color w:val="ED7D31" w:themeColor="accent2"/>
-          <w:lang w:val="es-ES"/>
-        </w:rPr>
-        <w:t xml:space="preserve"> y se ha añadido un mensaje personalizado para el patrón.</w:t>
+        <w:t>l min y max y se ha añadido un mensaje personalizado para el patrón.</w:t>
       </w:r>
     </w:p>
     <w:p>
@@ -2206,6 +2082,7 @@
           <w15:appearance w15:val="hidden"/>
           <w:text/>
         </w:sdtPr>
+        <w:sdtEndPr/>
         <w:sdtContent>
           <w:r>
             <w:t xml:space="preserve">  </w:t>
@@ -2307,14 +2184,7 @@
         <w:rPr>
           <w:lang w:val="en-GB"/>
         </w:rPr>
-        <w:t xml:space="preserve"> </w:t>
-      </w:r>
-      <w:proofErr w:type="gramStart"/>
-      <w:r>
-        <w:rPr>
-          <w:lang w:val="en-GB"/>
-        </w:rPr>
-        <w:t xml:space="preserve">unique </w:t>
+        <w:t xml:space="preserve"> unique </w:t>
       </w:r>
       <w:r>
         <w:rPr>
@@ -2328,16 +2198,7 @@
           <w:bCs/>
           <w:lang w:val="en-GB"/>
         </w:rPr>
-        <w:t>flight</w:t>
-      </w:r>
-      <w:proofErr w:type="gramEnd"/>
-      <w:r>
-        <w:rPr>
-          <w:b/>
-          <w:bCs/>
-          <w:lang w:val="en-GB"/>
-        </w:rPr>
-        <w:t xml:space="preserve"> number</w:t>
+        <w:t>flight number</w:t>
       </w:r>
       <w:r>
         <w:rPr>
@@ -2640,6 +2501,7 @@
           <w15:appearance w15:val="hidden"/>
           <w:text/>
         </w:sdtPr>
+        <w:sdtEndPr/>
         <w:sdtContent>
           <w:r>
             <w:t xml:space="preserve"> </w:t>
@@ -2959,6 +2821,7 @@
           <w15:appearance w15:val="hidden"/>
           <w:text/>
         </w:sdtPr>
+        <w:sdtEndPr/>
         <w:sdtContent>
           <w:r>
             <w:t xml:space="preserve"> </w:t>
@@ -3000,21 +2863,7 @@
         <w:rPr>
           <w:lang w:val="en-GB"/>
         </w:rPr>
-        <w:t xml:space="preserve">Provide a link to your planning dashboard in GitHub to review the tasks, their </w:t>
-      </w:r>
-      <w:proofErr w:type="gramStart"/>
-      <w:r>
-        <w:rPr>
-          <w:lang w:val="en-GB"/>
-        </w:rPr>
-        <w:t>current status</w:t>
-      </w:r>
-      <w:proofErr w:type="gramEnd"/>
-      <w:r>
-        <w:rPr>
-          <w:lang w:val="en-GB"/>
-        </w:rPr>
-        <w:t>, and your schedule</w:t>
+        <w:t>Provide a link to your planning dashboard in GitHub to review the tasks, their current status, and your schedule</w:t>
       </w:r>
       <w:r>
         <w:rPr>
@@ -3043,6 +2892,7 @@
           <w15:appearance w15:val="hidden"/>
           <w:text/>
         </w:sdtPr>
+        <w:sdtEndPr/>
         <w:sdtContent>
           <w:r>
             <w:t xml:space="preserve">  </w:t>
@@ -3068,6 +2918,7 @@
           <w15:appearance w15:val="hidden"/>
           <w:text/>
         </w:sdtPr>
+        <w:sdtEndPr/>
         <w:sdtContent>
           <w:r>
             <w:t xml:space="preserve">      </w:t>
@@ -3106,7 +2957,6 @@
         <w:rPr>
           <w:rFonts w:cstheme="majorHAnsi"/>
         </w:rPr>
-        <w:lastRenderedPageBreak/>
         <w:t>MANDATORY</w:t>
       </w:r>
       <w:r>
@@ -3272,15 +3122,7 @@
         <w:t xml:space="preserve">Flights </w:t>
       </w:r>
       <w:r>
-        <w:t xml:space="preserve">can be updated or deleted </w:t>
-      </w:r>
-      <w:proofErr w:type="gramStart"/>
-      <w:r>
-        <w:t>as long as</w:t>
-      </w:r>
-      <w:proofErr w:type="gramEnd"/>
-      <w:r>
-        <w:t xml:space="preserve"> they have not been published</w:t>
+        <w:t>can be updated or deleted as long as they have not been published</w:t>
       </w:r>
       <w:r>
         <w:t xml:space="preserve">. </w:t>
@@ -3330,6 +3172,7 @@
           <w15:appearance w15:val="hidden"/>
           <w:text/>
         </w:sdtPr>
+        <w:sdtEndPr/>
         <w:sdtContent>
           <w:r>
             <w:rPr>
@@ -3433,7 +3276,6 @@
           <w:noProof/>
           <w:lang w:val="es-ES"/>
         </w:rPr>
-        <w:lastRenderedPageBreak/>
         <w:drawing>
           <wp:inline distT="0" distB="0" distL="0" distR="0" wp14:anchorId="0EA1EFBC" wp14:editId="185D091C">
             <wp:extent cx="5731510" cy="2056765"/>
@@ -3545,21 +3387,7 @@
         <w:rPr>
           <w:lang w:val="es-ES"/>
         </w:rPr>
-        <w:t xml:space="preserve">Por lo tanto, una acción legal (dado que la interfaz me ofrece la posibilidad de solicitar esa </w:t>
-      </w:r>
-      <w:proofErr w:type="spellStart"/>
-      <w:r>
-        <w:rPr>
-          <w:lang w:val="es-ES"/>
-        </w:rPr>
-        <w:t>feature</w:t>
-      </w:r>
-      <w:proofErr w:type="spellEnd"/>
-      <w:r>
-        <w:rPr>
-          <w:lang w:val="es-ES"/>
-        </w:rPr>
-        <w:t xml:space="preserve">) da lugar a un fallo de autorización, lo que no tiene sentido.  No he intentado hackear la aplicación, sólo he pulsado un botón que me ofrece. </w:t>
+        <w:t xml:space="preserve">Por lo tanto, una acción legal (dado que la interfaz me ofrece la posibilidad de solicitar esa feature) da lugar a un fallo de autorización, lo que no tiene sentido.  No he intentado hackear la aplicación, sólo he pulsado un botón que me ofrece. </w:t>
       </w:r>
     </w:p>
     <w:p>
@@ -3570,34 +3398,18 @@
           <w:lang w:val="es-ES"/>
         </w:rPr>
       </w:pPr>
-      <w:proofErr w:type="spellStart"/>
       <w:r>
         <w:rPr>
           <w:color w:val="ED7D31" w:themeColor="accent2"/>
           <w:lang w:val="es-ES"/>
         </w:rPr>
-        <w:t>Comment-Student</w:t>
-      </w:r>
-      <w:proofErr w:type="spellEnd"/>
+        <w:t>Comment-Student:  Se ha corregido</w:t>
+      </w:r>
       <w:r>
         <w:rPr>
           <w:color w:val="ED7D31" w:themeColor="accent2"/>
           <w:lang w:val="es-ES"/>
         </w:rPr>
-        <w:t xml:space="preserve">:  </w:t>
-      </w:r>
-      <w:r>
-        <w:rPr>
-          <w:color w:val="ED7D31" w:themeColor="accent2"/>
-          <w:lang w:val="es-ES"/>
-        </w:rPr>
-        <w:t>Se ha corregido</w:t>
-      </w:r>
-      <w:r>
-        <w:rPr>
-          <w:color w:val="ED7D31" w:themeColor="accent2"/>
-          <w:lang w:val="es-ES"/>
-        </w:rPr>
         <w:t xml:space="preserve"> la interfaz de usuario para que, cuando un vuelo ya esté publicado, el botón de crear un tramo no esté disponible para el usuario.</w:t>
       </w:r>
     </w:p>
@@ -3714,15 +3526,7 @@
         <w:t>leg</w:t>
       </w:r>
       <w:r>
-        <w:t xml:space="preserve"> </w:t>
-      </w:r>
-      <w:proofErr w:type="gramStart"/>
-      <w:r>
-        <w:t>as long as</w:t>
-      </w:r>
-      <w:proofErr w:type="gramEnd"/>
-      <w:r>
-        <w:t xml:space="preserve"> it is not published</w:t>
+        <w:t xml:space="preserve"> as long as it is not published</w:t>
       </w:r>
       <w:r>
         <w:t xml:space="preserve">. </w:t>
@@ -3742,6 +3546,7 @@
           <w15:appearance w15:val="hidden"/>
           <w:text/>
         </w:sdtPr>
+        <w:sdtEndPr/>
         <w:sdtContent>
           <w:r>
             <w:t xml:space="preserve">  </w:t>
@@ -3805,7 +3610,6 @@
         <w:rPr>
           <w:rFonts w:cstheme="majorHAnsi"/>
         </w:rPr>
-        <w:lastRenderedPageBreak/>
         <w:t>Testing requirements</w:t>
       </w:r>
     </w:p>
@@ -3853,21 +3657,7 @@
         <w:rPr>
           <w:lang w:val="en-GB"/>
         </w:rPr>
-        <w:t xml:space="preserve">Provide a link to your planning dashboard in GitHub to review the tasks, their </w:t>
-      </w:r>
-      <w:proofErr w:type="gramStart"/>
-      <w:r>
-        <w:rPr>
-          <w:lang w:val="en-GB"/>
-        </w:rPr>
-        <w:t>current status</w:t>
-      </w:r>
-      <w:proofErr w:type="gramEnd"/>
-      <w:r>
-        <w:rPr>
-          <w:lang w:val="en-GB"/>
-        </w:rPr>
-        <w:t>, and your schedule</w:t>
+        <w:t>Provide a link to your planning dashboard in GitHub to review the tasks, their current status, and your schedule</w:t>
       </w:r>
       <w:r>
         <w:rPr>
@@ -3890,6 +3680,7 @@
           <w15:appearance w15:val="hidden"/>
           <w:text/>
         </w:sdtPr>
+        <w:sdtEndPr/>
         <w:sdtContent>
           <w:r>
             <w:t xml:space="preserve">  </w:t>
@@ -3928,7 +3719,6 @@
         <w:rPr>
           <w:rFonts w:cstheme="majorHAnsi"/>
         </w:rPr>
-        <w:lastRenderedPageBreak/>
         <w:t>MANDATORY</w:t>
       </w:r>
       <w:r>
@@ -3992,6 +3782,7 @@
           <w15:appearance w15:val="hidden"/>
           <w:text/>
         </w:sdtPr>
+        <w:sdtEndPr/>
         <w:sdtContent>
           <w:r>
             <w:t xml:space="preserve">    </w:t>
@@ -4002,31 +3793,7 @@
         <w:t xml:space="preserve">    </w:t>
       </w:r>
       <w:r>
-        <w:t xml:space="preserve">Se </w:t>
-      </w:r>
-      <w:proofErr w:type="spellStart"/>
-      <w:r>
-        <w:t>incluyen</w:t>
-      </w:r>
-      <w:proofErr w:type="spellEnd"/>
-      <w:r>
-        <w:t xml:space="preserve"> </w:t>
-      </w:r>
-      <w:proofErr w:type="spellStart"/>
-      <w:r>
-        <w:t>índices</w:t>
-      </w:r>
-      <w:proofErr w:type="spellEnd"/>
-      <w:r>
-        <w:t xml:space="preserve"> </w:t>
-      </w:r>
-      <w:proofErr w:type="spellStart"/>
-      <w:r>
-        <w:t>redundantes</w:t>
-      </w:r>
-      <w:proofErr w:type="spellEnd"/>
-      <w:r>
-        <w:t>.</w:t>
+        <w:t>Se incluyen índices redundantes.</w:t>
       </w:r>
     </w:p>
     <w:p>
@@ -4265,7 +4032,6 @@
           <w:rFonts w:asciiTheme="majorHAnsi" w:hAnsiTheme="majorHAnsi" w:cstheme="majorHAnsi"/>
           <w:lang w:val="es-ES"/>
         </w:rPr>
-        <w:lastRenderedPageBreak/>
         <w:t>El estudiante podrá encontrar fácilmente los índices que falten siguiendo la metodología explicada.</w:t>
       </w:r>
     </w:p>
@@ -4286,67 +4052,19 @@
           <w:lang w:val="es-ES"/>
         </w:rPr>
       </w:pPr>
-      <w:proofErr w:type="spellStart"/>
       <w:r>
         <w:rPr>
           <w:color w:val="ED7D31" w:themeColor="accent2"/>
           <w:lang w:val="es-ES"/>
         </w:rPr>
-        <w:t>Comment-Student</w:t>
-      </w:r>
-      <w:proofErr w:type="spellEnd"/>
+        <w:t>Comment-Student:  Se han eliminado índice</w:t>
+      </w:r>
       <w:r>
         <w:rPr>
           <w:color w:val="ED7D31" w:themeColor="accent2"/>
           <w:lang w:val="es-ES"/>
         </w:rPr>
-        <w:t xml:space="preserve">:  </w:t>
-      </w:r>
-      <w:r>
-        <w:rPr>
-          <w:color w:val="ED7D31" w:themeColor="accent2"/>
-          <w:lang w:val="es-ES"/>
-        </w:rPr>
-        <w:t>Se han eliminado índice</w:t>
-      </w:r>
-      <w:r>
-        <w:rPr>
-          <w:color w:val="ED7D31" w:themeColor="accent2"/>
-          <w:lang w:val="es-ES"/>
-        </w:rPr>
-        <w:t xml:space="preserve">s cómo los referenciados solo a id, o id de atributos de navegación y se han añadido nuevos índices para las entidades </w:t>
-      </w:r>
-      <w:proofErr w:type="spellStart"/>
-      <w:r>
-        <w:rPr>
-          <w:color w:val="ED7D31" w:themeColor="accent2"/>
-          <w:lang w:val="es-ES"/>
-        </w:rPr>
-        <w:t>AirlineManager</w:t>
-      </w:r>
-      <w:proofErr w:type="spellEnd"/>
-      <w:r>
-        <w:rPr>
-          <w:color w:val="ED7D31" w:themeColor="accent2"/>
-          <w:lang w:val="es-ES"/>
-        </w:rPr>
-        <w:t xml:space="preserve">, Flight y </w:t>
-      </w:r>
-      <w:proofErr w:type="spellStart"/>
-      <w:r>
-        <w:rPr>
-          <w:color w:val="ED7D31" w:themeColor="accent2"/>
-          <w:lang w:val="es-ES"/>
-        </w:rPr>
-        <w:t>Leg</w:t>
-      </w:r>
-      <w:proofErr w:type="spellEnd"/>
-      <w:r>
-        <w:rPr>
-          <w:color w:val="ED7D31" w:themeColor="accent2"/>
-          <w:lang w:val="es-ES"/>
-        </w:rPr>
-        <w:t>.</w:t>
+        <w:t>s cómo los referenciados solo a id, o id de atributos de navegación y se han añadido nuevos índices para las entidades AirlineManager, Flight y Leg.</w:t>
       </w:r>
     </w:p>
     <w:p>
@@ -4488,6 +4206,7 @@
           <w15:appearance w15:val="hidden"/>
           <w:text/>
         </w:sdtPr>
+        <w:sdtEndPr/>
         <w:sdtContent>
           <w:r>
             <w:rPr>
@@ -4534,55 +4253,7 @@
           <w:rFonts w:asciiTheme="majorHAnsi" w:hAnsiTheme="majorHAnsi" w:cstheme="majorHAnsi"/>
           <w:lang w:val="es-ES"/>
         </w:rPr>
-        <w:t xml:space="preserve">pido a las pruebas de </w:t>
-      </w:r>
-      <w:proofErr w:type="gramStart"/>
-      <w:r>
-        <w:rPr>
-          <w:rFonts w:asciiTheme="majorHAnsi" w:hAnsiTheme="majorHAnsi" w:cstheme="majorHAnsi"/>
-          <w:lang w:val="es-ES"/>
-        </w:rPr>
-        <w:t>manager</w:t>
-      </w:r>
-      <w:proofErr w:type="gramEnd"/>
-      <w:r>
-        <w:rPr>
-          <w:rFonts w:asciiTheme="majorHAnsi" w:hAnsiTheme="majorHAnsi" w:cstheme="majorHAnsi"/>
-          <w:lang w:val="es-ES"/>
-        </w:rPr>
-        <w:t>/</w:t>
-      </w:r>
-      <w:proofErr w:type="spellStart"/>
-      <w:r>
-        <w:rPr>
-          <w:rFonts w:asciiTheme="majorHAnsi" w:hAnsiTheme="majorHAnsi" w:cstheme="majorHAnsi"/>
-          <w:lang w:val="es-ES"/>
-        </w:rPr>
-        <w:t>flight</w:t>
-      </w:r>
-      <w:proofErr w:type="spellEnd"/>
-      <w:r>
-        <w:rPr>
-          <w:rFonts w:asciiTheme="majorHAnsi" w:hAnsiTheme="majorHAnsi" w:cstheme="majorHAnsi"/>
-          <w:lang w:val="es-ES"/>
-        </w:rPr>
-        <w:t>/</w:t>
-      </w:r>
-      <w:proofErr w:type="spellStart"/>
-      <w:r>
-        <w:rPr>
-          <w:rFonts w:asciiTheme="majorHAnsi" w:hAnsiTheme="majorHAnsi" w:cstheme="majorHAnsi"/>
-          <w:lang w:val="es-ES"/>
-        </w:rPr>
-        <w:t>create</w:t>
-      </w:r>
-      <w:proofErr w:type="spellEnd"/>
-      <w:r>
-        <w:rPr>
-          <w:rFonts w:asciiTheme="majorHAnsi" w:hAnsiTheme="majorHAnsi" w:cstheme="majorHAnsi"/>
-          <w:lang w:val="es-ES"/>
-        </w:rPr>
-        <w:t>, por ejemplo, desvela la incompletitud de la suite:</w:t>
+        <w:t>pido a las pruebas de manager/flight/create, por ejemplo, desvela la incompletitud de la suite:</w:t>
       </w:r>
     </w:p>
     <w:p>
@@ -4597,7 +4268,6 @@
           <w:noProof/>
           <w:lang w:val="es-ES"/>
         </w:rPr>
-        <w:lastRenderedPageBreak/>
         <w:drawing>
           <wp:inline distT="0" distB="0" distL="0" distR="0" wp14:anchorId="36C1EB0B" wp14:editId="32C0D20A">
             <wp:extent cx="5731510" cy="4989195"/>
@@ -4646,55 +4316,13 @@
         <w:rPr>
           <w:lang w:val="es-ES"/>
         </w:rPr>
-        <w:t xml:space="preserve">Nótese que no hay </w:t>
-      </w:r>
-      <w:proofErr w:type="spellStart"/>
+        <w:t>Nótese que no hay injections ni</w:t>
+      </w:r>
       <w:r>
         <w:rPr>
           <w:lang w:val="es-ES"/>
         </w:rPr>
-        <w:t>injections</w:t>
-      </w:r>
-      <w:proofErr w:type="spellEnd"/>
-      <w:r>
-        <w:rPr>
-          <w:lang w:val="es-ES"/>
-        </w:rPr>
-        <w:t xml:space="preserve"> ni</w:t>
-      </w:r>
-      <w:r>
-        <w:rPr>
-          <w:lang w:val="es-ES"/>
-        </w:rPr>
-        <w:t xml:space="preserve"> pruebas con otros juegos de caracteres en la descripción. El problema es el mismo en </w:t>
-      </w:r>
-      <w:proofErr w:type="spellStart"/>
-      <w:r>
-        <w:rPr>
-          <w:lang w:val="es-ES"/>
-        </w:rPr>
-        <w:t>publish</w:t>
-      </w:r>
-      <w:proofErr w:type="spellEnd"/>
-      <w:r>
-        <w:rPr>
-          <w:lang w:val="es-ES"/>
-        </w:rPr>
-        <w:t xml:space="preserve"> y </w:t>
-      </w:r>
-      <w:proofErr w:type="spellStart"/>
-      <w:r>
-        <w:rPr>
-          <w:lang w:val="es-ES"/>
-        </w:rPr>
-        <w:t>update</w:t>
-      </w:r>
-      <w:proofErr w:type="spellEnd"/>
-      <w:r>
-        <w:rPr>
-          <w:lang w:val="es-ES"/>
-        </w:rPr>
-        <w:t xml:space="preserve"> y apenas hay una prueba de borrado. </w:t>
+        <w:t xml:space="preserve"> pruebas con otros juegos de caracteres en la descripción. El problema es el mismo en publish y update y apenas hay una prueba de borrado. </w:t>
       </w:r>
     </w:p>
     <w:p>
@@ -4713,99 +4341,19 @@
           <w:lang w:val="es-ES"/>
         </w:rPr>
       </w:pPr>
-      <w:proofErr w:type="spellStart"/>
       <w:r>
         <w:rPr>
           <w:color w:val="ED7D31" w:themeColor="accent2"/>
           <w:lang w:val="es-ES"/>
         </w:rPr>
-        <w:t>Comment-Student</w:t>
-      </w:r>
-      <w:proofErr w:type="spellEnd"/>
+        <w:t>Comment-Student:  Se ha modificado la</w:t>
+      </w:r>
       <w:r>
         <w:rPr>
           <w:color w:val="ED7D31" w:themeColor="accent2"/>
           <w:lang w:val="es-ES"/>
         </w:rPr>
-        <w:t xml:space="preserve">:  </w:t>
-      </w:r>
-      <w:r>
-        <w:rPr>
-          <w:color w:val="ED7D31" w:themeColor="accent2"/>
-          <w:lang w:val="es-ES"/>
-        </w:rPr>
-        <w:t>Se ha modificado la</w:t>
-      </w:r>
-      <w:r>
-        <w:rPr>
-          <w:color w:val="ED7D31" w:themeColor="accent2"/>
-          <w:lang w:val="es-ES"/>
-        </w:rPr>
-        <w:t xml:space="preserve"> suite </w:t>
-      </w:r>
-      <w:proofErr w:type="gramStart"/>
-      <w:r>
-        <w:rPr>
-          <w:color w:val="ED7D31" w:themeColor="accent2"/>
-          <w:lang w:val="es-ES"/>
-        </w:rPr>
-        <w:t>de test</w:t>
-      </w:r>
-      <w:proofErr w:type="gramEnd"/>
-      <w:r>
-        <w:rPr>
-          <w:color w:val="ED7D31" w:themeColor="accent2"/>
-          <w:lang w:val="es-ES"/>
-        </w:rPr>
-        <w:t xml:space="preserve">, ahora se juegos de caracteres e </w:t>
-      </w:r>
-      <w:proofErr w:type="spellStart"/>
-      <w:r>
-        <w:rPr>
-          <w:color w:val="ED7D31" w:themeColor="accent2"/>
-          <w:lang w:val="es-ES"/>
-        </w:rPr>
-        <w:t>injections</w:t>
-      </w:r>
-      <w:proofErr w:type="spellEnd"/>
-      <w:r>
-        <w:rPr>
-          <w:color w:val="ED7D31" w:themeColor="accent2"/>
-          <w:lang w:val="es-ES"/>
-        </w:rPr>
-        <w:t xml:space="preserve">, además se han añadido algunos borrados tanto para </w:t>
-      </w:r>
-      <w:proofErr w:type="spellStart"/>
-      <w:r>
-        <w:rPr>
-          <w:color w:val="ED7D31" w:themeColor="accent2"/>
-          <w:lang w:val="es-ES"/>
-        </w:rPr>
-        <w:t>flight</w:t>
-      </w:r>
-      <w:proofErr w:type="spellEnd"/>
-      <w:r>
-        <w:rPr>
-          <w:color w:val="ED7D31" w:themeColor="accent2"/>
-          <w:lang w:val="es-ES"/>
-        </w:rPr>
-        <w:t xml:space="preserve"> cómo para </w:t>
-      </w:r>
-      <w:proofErr w:type="spellStart"/>
-      <w:r>
-        <w:rPr>
-          <w:color w:val="ED7D31" w:themeColor="accent2"/>
-          <w:lang w:val="es-ES"/>
-        </w:rPr>
-        <w:t>leg</w:t>
-      </w:r>
-      <w:proofErr w:type="spellEnd"/>
-      <w:r>
-        <w:rPr>
-          <w:color w:val="ED7D31" w:themeColor="accent2"/>
-          <w:lang w:val="es-ES"/>
-        </w:rPr>
-        <w:t>.</w:t>
+        <w:t xml:space="preserve"> suite de test, ahora se juegos de caracteres e injections, además se han añadido algunos borrados tanto para flight cómo para leg.</w:t>
       </w:r>
     </w:p>
     <w:p>
@@ -4835,21 +4383,7 @@
         <w:rPr>
           <w:lang w:val="en-GB"/>
         </w:rPr>
-        <w:t xml:space="preserve">Provide a link to your planning dashboard in GitHub to review the tasks, their </w:t>
-      </w:r>
-      <w:proofErr w:type="gramStart"/>
-      <w:r>
-        <w:rPr>
-          <w:lang w:val="en-GB"/>
-        </w:rPr>
-        <w:t>current status</w:t>
-      </w:r>
-      <w:proofErr w:type="gramEnd"/>
-      <w:r>
-        <w:rPr>
-          <w:lang w:val="en-GB"/>
-        </w:rPr>
-        <w:t>, and your schedule</w:t>
+        <w:t>Provide a link to your planning dashboard in GitHub to review the tasks, their current status, and your schedule</w:t>
       </w:r>
       <w:r>
         <w:rPr>
@@ -4878,6 +4412,7 @@
           <w15:appearance w15:val="hidden"/>
           <w:text/>
         </w:sdtPr>
+        <w:sdtEndPr/>
         <w:sdtContent>
           <w:r>
             <w:t xml:space="preserve">  </w:t>
@@ -4899,21 +4434,8 @@
         <w:pStyle w:val="Requirement-Header"/>
       </w:pPr>
       <w:r>
-        <w:t xml:space="preserve">Produce a </w:t>
-      </w:r>
-      <w:proofErr w:type="spellStart"/>
-      <w:r>
-        <w:t>testing</w:t>
-      </w:r>
-      <w:proofErr w:type="spellEnd"/>
-      <w:r>
-        <w:t xml:space="preserve"> </w:t>
-      </w:r>
-      <w:proofErr w:type="spellStart"/>
-      <w:r>
-        <w:t>report</w:t>
-      </w:r>
-      <w:proofErr w:type="spellEnd"/>
+        <w:t>Produce a testing report</w:t>
+      </w:r>
       <w:r>
         <w:t xml:space="preserve">. </w:t>
       </w:r>
@@ -4938,6 +4460,7 @@
           <w15:appearance w15:val="hidden"/>
           <w:text/>
         </w:sdtPr>
+        <w:sdtEndPr/>
         <w:sdtContent>
           <w:r>
             <w:rPr>
@@ -4978,7 +4501,6 @@
           <w:noProof/>
           <w:lang w:val="es-ES"/>
         </w:rPr>
-        <w:lastRenderedPageBreak/>
         <w:drawing>
           <wp:inline distT="0" distB="0" distL="0" distR="0" wp14:anchorId="07888A2C" wp14:editId="68DD33DD">
             <wp:extent cx="5731510" cy="5731510"/>
@@ -5033,35 +4555,7 @@
         <w:rPr>
           <w:lang w:val="es-ES"/>
         </w:rPr>
-        <w:t xml:space="preserve">esviaciones/varianzas en su análisis intuitivo.  Para </w:t>
-      </w:r>
-      <w:proofErr w:type="gramStart"/>
-      <w:r>
-        <w:rPr>
-          <w:lang w:val="es-ES"/>
-        </w:rPr>
-        <w:t>el test</w:t>
-      </w:r>
-      <w:proofErr w:type="gramEnd"/>
-      <w:r>
-        <w:rPr>
-          <w:lang w:val="es-ES"/>
-        </w:rPr>
-        <w:t xml:space="preserve"> estadístico usa el Z-test con dos colas, que no es aplicable dado que nuestro objetivo es determinar si After &lt; </w:t>
-      </w:r>
-      <w:proofErr w:type="spellStart"/>
-      <w:r>
-        <w:rPr>
-          <w:lang w:val="es-ES"/>
-        </w:rPr>
-        <w:t>Before</w:t>
-      </w:r>
-      <w:proofErr w:type="spellEnd"/>
-      <w:r>
-        <w:rPr>
-          <w:lang w:val="es-ES"/>
-        </w:rPr>
-        <w:t>.</w:t>
+        <w:t>esviaciones/varianzas en su análisis intuitivo.  Para el test estadístico usa el Z-test con dos colas, que no es aplicable dado que nuestro objetivo es determinar si After &lt; Before.</w:t>
       </w:r>
     </w:p>
     <w:p>
@@ -5072,21 +4566,12 @@
           <w:lang w:val="es-ES"/>
         </w:rPr>
       </w:pPr>
-      <w:proofErr w:type="spellStart"/>
       <w:r>
         <w:rPr>
           <w:color w:val="ED7D31" w:themeColor="accent2"/>
           <w:lang w:val="es-ES"/>
         </w:rPr>
-        <w:t>Comment-Student</w:t>
-      </w:r>
-      <w:proofErr w:type="spellEnd"/>
-      <w:r>
-        <w:rPr>
-          <w:color w:val="ED7D31" w:themeColor="accent2"/>
-          <w:lang w:val="es-ES"/>
-        </w:rPr>
-        <w:t xml:space="preserve">:  </w:t>
+        <w:t xml:space="preserve">Comment-Student:  </w:t>
       </w:r>
       <w:r>
         <w:rPr>
@@ -5136,7 +4621,6 @@
         <w:rPr>
           <w:rFonts w:cstheme="majorHAnsi"/>
         </w:rPr>
-        <w:lastRenderedPageBreak/>
         <w:t>SUPPLEMENTARY I</w:t>
       </w:r>
       <w:r>
@@ -5387,7 +4871,6 @@
         <w:rPr>
           <w:rFonts w:cstheme="majorHAnsi"/>
         </w:rPr>
-        <w:lastRenderedPageBreak/>
         <w:t>SUPPLEMENTARY I</w:t>
       </w:r>
       <w:r>
@@ -5504,15 +4987,7 @@
         <w:pStyle w:val="Requirement-Body"/>
       </w:pPr>
       <w:r>
-        <w:t xml:space="preserve">The number of years to retire, </w:t>
-      </w:r>
-      <w:proofErr w:type="gramStart"/>
-      <w:r>
-        <w:t>assuming that</w:t>
-      </w:r>
-      <w:proofErr w:type="gramEnd"/>
-      <w:r>
-        <w:t xml:space="preserve"> </w:t>
+        <w:t xml:space="preserve">The number of years to retire, assuming that </w:t>
       </w:r>
       <w:r>
         <w:t xml:space="preserve">they </w:t>
@@ -5554,13 +5029,8 @@
       <w:r>
         <w:t xml:space="preserve"> An airport is popular </w:t>
       </w:r>
-      <w:proofErr w:type="gramStart"/>
-      <w:r>
-        <w:t>as long as</w:t>
-      </w:r>
-      <w:proofErr w:type="gramEnd"/>
-      <w:r>
-        <w:t xml:space="preserve"> </w:t>
+      <w:r>
+        <w:t xml:space="preserve">as long as </w:t>
       </w:r>
       <w:r>
         <w:t xml:space="preserve">it has been an origin or destination </w:t>
@@ -5626,9 +5096,16 @@
           <w15:appearance w15:val="hidden"/>
           <w:text/>
         </w:sdtPr>
+        <w:sdtEndPr/>
         <w:sdtContent>
           <w:r>
-            <w:t xml:space="preserve">    </w:t>
+            <w:t xml:space="preserve"> </w:t>
+          </w:r>
+          <w:r>
+            <w:t>X</w:t>
+          </w:r>
+          <w:r>
+            <w:t xml:space="preserve">   </w:t>
           </w:r>
         </w:sdtContent>
       </w:sdt>
@@ -5796,9 +5273,16 @@
           <w15:appearance w15:val="hidden"/>
           <w:text/>
         </w:sdtPr>
+        <w:sdtEndPr/>
         <w:sdtContent>
           <w:r>
-            <w:t xml:space="preserve">    </w:t>
+            <w:t xml:space="preserve"> </w:t>
+          </w:r>
+          <w:r>
+            <w:t>X</w:t>
+          </w:r>
+          <w:r>
+            <w:t xml:space="preserve">   </w:t>
           </w:r>
         </w:sdtContent>
       </w:sdt>
@@ -5827,7 +5311,6 @@
         <w:rPr>
           <w:rFonts w:cstheme="majorHAnsi"/>
         </w:rPr>
-        <w:lastRenderedPageBreak/>
         <w:t>SUPPLEMENTARY I</w:t>
       </w:r>
       <w:r>
@@ -5966,6 +5449,7 @@
           <w15:appearance w15:val="hidden"/>
           <w:text/>
         </w:sdtPr>
+        <w:sdtEndPr/>
         <w:sdtContent>
           <w:r>
             <w:t xml:space="preserve">    </w:t>
@@ -6057,6 +5541,7 @@
           <w15:appearance w15:val="hidden"/>
           <w:text/>
         </w:sdtPr>
+        <w:sdtEndPr/>
         <w:sdtContent>
           <w:r>
             <w:t xml:space="preserve">    </w:t>
@@ -6145,9 +5630,16 @@
           <w15:appearance w15:val="hidden"/>
           <w:text/>
         </w:sdtPr>
+        <w:sdtEndPr/>
         <w:sdtContent>
           <w:r>
-            <w:t xml:space="preserve">    </w:t>
+            <w:t xml:space="preserve"> </w:t>
+          </w:r>
+          <w:r>
+            <w:t>X</w:t>
+          </w:r>
+          <w:r>
+            <w:t xml:space="preserve">   </w:t>
           </w:r>
         </w:sdtContent>
       </w:sdt>
@@ -6234,9 +5726,16 @@
           <w15:appearance w15:val="hidden"/>
           <w:text/>
         </w:sdtPr>
+        <w:sdtEndPr/>
         <w:sdtContent>
           <w:r>
-            <w:t xml:space="preserve">    </w:t>
+            <w:t xml:space="preserve"> </w:t>
+          </w:r>
+          <w:r>
+            <w:t>X</w:t>
+          </w:r>
+          <w:r>
+            <w:t xml:space="preserve">   </w:t>
           </w:r>
         </w:sdtContent>
       </w:sdt>
@@ -6386,9 +5885,16 @@
           <w15:appearance w15:val="hidden"/>
           <w:text/>
         </w:sdtPr>
+        <w:sdtEndPr/>
         <w:sdtContent>
           <w:r>
-            <w:t xml:space="preserve">    </w:t>
+            <w:t xml:space="preserve"> </w:t>
+          </w:r>
+          <w:r>
+            <w:t>X</w:t>
+          </w:r>
+          <w:r>
+            <w:t xml:space="preserve">   </w:t>
           </w:r>
         </w:sdtContent>
       </w:sdt>
@@ -6417,7 +5923,6 @@
         <w:rPr>
           <w:rFonts w:cstheme="majorHAnsi"/>
         </w:rPr>
-        <w:lastRenderedPageBreak/>
         <w:t>SUPPLEMENTARY I</w:t>
       </w:r>
       <w:r>
@@ -6598,6 +6103,7 @@
           <w15:appearance w15:val="hidden"/>
           <w:text/>
         </w:sdtPr>
+        <w:sdtEndPr/>
         <w:sdtContent>
           <w:r>
             <w:t xml:space="preserve">  </w:t>
@@ -6639,21 +6145,8 @@
         <w:pStyle w:val="Requirement-Header"/>
       </w:pPr>
       <w:r>
-        <w:t xml:space="preserve">Produce a </w:t>
-      </w:r>
-      <w:proofErr w:type="spellStart"/>
-      <w:r>
-        <w:t>lint</w:t>
-      </w:r>
-      <w:proofErr w:type="spellEnd"/>
-      <w:r>
-        <w:t xml:space="preserve"> </w:t>
-      </w:r>
-      <w:proofErr w:type="spellStart"/>
-      <w:r>
-        <w:t>report</w:t>
-      </w:r>
-      <w:proofErr w:type="spellEnd"/>
+        <w:t>Produce a lint report</w:t>
+      </w:r>
       <w:r>
         <w:t xml:space="preserve">. </w:t>
       </w:r>
@@ -6672,9 +6165,16 @@
           <w15:appearance w15:val="hidden"/>
           <w:text/>
         </w:sdtPr>
+        <w:sdtEndPr/>
         <w:sdtContent>
           <w:r>
-            <w:t xml:space="preserve">    </w:t>
+            <w:t xml:space="preserve">   </w:t>
+          </w:r>
+          <w:r>
+            <w:t>X</w:t>
+          </w:r>
+          <w:r>
+            <w:t xml:space="preserve"> </w:t>
           </w:r>
         </w:sdtContent>
       </w:sdt>
@@ -6745,7 +6245,6 @@
         <w:rPr>
           <w:rFonts w:cstheme="majorHAnsi"/>
         </w:rPr>
-        <w:lastRenderedPageBreak/>
         <w:t>SUPPLEMENTARY II</w:t>
       </w:r>
       <w:r>
@@ -6921,29 +6420,8 @@
         <w:pStyle w:val="Requirement-Header"/>
       </w:pPr>
       <w:r>
-        <w:t xml:space="preserve">Produce </w:t>
-      </w:r>
-      <w:proofErr w:type="spellStart"/>
-      <w:r>
-        <w:t>an</w:t>
-      </w:r>
-      <w:proofErr w:type="spellEnd"/>
-      <w:r>
-        <w:t xml:space="preserve"> </w:t>
-      </w:r>
-      <w:proofErr w:type="spellStart"/>
-      <w:r>
-        <w:t>analysis</w:t>
-      </w:r>
-      <w:proofErr w:type="spellEnd"/>
-      <w:r>
-        <w:t xml:space="preserve"> </w:t>
-      </w:r>
-      <w:proofErr w:type="spellStart"/>
-      <w:r>
-        <w:t>report</w:t>
-      </w:r>
-      <w:proofErr w:type="spellEnd"/>
+        <w:t>Produce an analysis report</w:t>
+      </w:r>
       <w:r>
         <w:t xml:space="preserve">. </w:t>
       </w:r>
@@ -6962,6 +6440,7 @@
           <w15:appearance w15:val="hidden"/>
           <w:text/>
         </w:sdtPr>
+        <w:sdtEndPr/>
         <w:sdtContent>
           <w:r>
             <w:t xml:space="preserve">  </w:t>
@@ -7021,6 +6500,7 @@
           <w15:appearance w15:val="hidden"/>
           <w:text/>
         </w:sdtPr>
+        <w:sdtEndPr/>
         <w:sdtContent>
           <w:r>
             <w:rPr>
@@ -7100,7 +6580,6 @@
         <w:rPr>
           <w:rFonts w:cstheme="majorHAnsi"/>
         </w:rPr>
-        <w:lastRenderedPageBreak/>
         <w:t>SUPPLEMENTARY II</w:t>
       </w:r>
       <w:r>
@@ -7237,6 +6716,7 @@
           <w15:appearance w15:val="hidden"/>
           <w:text/>
         </w:sdtPr>
+        <w:sdtEndPr/>
         <w:sdtContent>
           <w:r>
             <w:t xml:space="preserve">    </w:t>
@@ -7259,6 +6739,7 @@
           <w15:appearance w15:val="hidden"/>
           <w:text/>
         </w:sdtPr>
+        <w:sdtEndPr/>
         <w:sdtContent>
           <w:r>
             <w:rPr>
@@ -7399,29 +6880,8 @@
         <w:pStyle w:val="Requirement-Header"/>
       </w:pPr>
       <w:r>
-        <w:t xml:space="preserve">Produce </w:t>
-      </w:r>
-      <w:proofErr w:type="spellStart"/>
-      <w:r>
-        <w:t>an</w:t>
-      </w:r>
-      <w:proofErr w:type="spellEnd"/>
-      <w:r>
-        <w:t xml:space="preserve"> </w:t>
-      </w:r>
-      <w:proofErr w:type="spellStart"/>
-      <w:r>
-        <w:t>analysis</w:t>
-      </w:r>
-      <w:proofErr w:type="spellEnd"/>
-      <w:r>
-        <w:t xml:space="preserve"> </w:t>
-      </w:r>
-      <w:proofErr w:type="spellStart"/>
-      <w:r>
-        <w:t>report</w:t>
-      </w:r>
-      <w:proofErr w:type="spellEnd"/>
+        <w:t>Produce an analysis report</w:t>
+      </w:r>
       <w:r>
         <w:t xml:space="preserve">. </w:t>
       </w:r>
@@ -7440,6 +6900,7 @@
           <w15:appearance w15:val="hidden"/>
           <w:text/>
         </w:sdtPr>
+        <w:sdtEndPr/>
         <w:sdtContent>
           <w:r>
             <w:t xml:space="preserve"> </w:t>
@@ -7493,6 +6954,7 @@
           <w15:appearance w15:val="hidden"/>
           <w:text/>
         </w:sdtPr>
+        <w:sdtEndPr/>
         <w:sdtContent>
           <w:r>
             <w:t xml:space="preserve">    </w:t>
@@ -7530,7 +6992,6 @@
         <w:rPr>
           <w:rFonts w:cstheme="majorHAnsi"/>
         </w:rPr>
-        <w:lastRenderedPageBreak/>
         <w:t>SUPPLEMENTARY II</w:t>
       </w:r>
       <w:r>
@@ -7682,6 +7143,7 @@
           <w15:appearance w15:val="hidden"/>
           <w:text/>
         </w:sdtPr>
+        <w:sdtEndPr/>
         <w:sdtContent>
           <w:r>
             <w:t xml:space="preserve">    </w:t>
@@ -7762,6 +7224,7 @@
           <w15:appearance w15:val="hidden"/>
           <w:text/>
         </w:sdtPr>
+        <w:sdtEndPr/>
         <w:sdtContent>
           <w:r>
             <w:t xml:space="preserve">    </w:t>
@@ -7860,29 +7323,8 @@
         <w:pStyle w:val="Requirement-Header"/>
       </w:pPr>
       <w:r>
-        <w:t xml:space="preserve">Produce </w:t>
-      </w:r>
-      <w:proofErr w:type="spellStart"/>
-      <w:r>
-        <w:t>an</w:t>
-      </w:r>
-      <w:proofErr w:type="spellEnd"/>
-      <w:r>
-        <w:t xml:space="preserve"> </w:t>
-      </w:r>
-      <w:proofErr w:type="spellStart"/>
-      <w:r>
-        <w:t>analysis</w:t>
-      </w:r>
-      <w:proofErr w:type="spellEnd"/>
-      <w:r>
-        <w:t xml:space="preserve"> </w:t>
-      </w:r>
-      <w:proofErr w:type="spellStart"/>
-      <w:r>
-        <w:t>report</w:t>
-      </w:r>
-      <w:proofErr w:type="spellEnd"/>
+        <w:t>Produce an analysis report</w:t>
+      </w:r>
       <w:r>
         <w:t xml:space="preserve">. </w:t>
       </w:r>
@@ -7901,6 +7343,7 @@
           <w15:appearance w15:val="hidden"/>
           <w:text/>
         </w:sdtPr>
+        <w:sdtEndPr/>
         <w:sdtContent>
           <w:r>
             <w:t xml:space="preserve">    </w:t>
@@ -7945,6 +7388,7 @@
           <w15:appearance w15:val="hidden"/>
           <w:text/>
         </w:sdtPr>
+        <w:sdtEndPr/>
         <w:sdtContent>
           <w:r>
             <w:t xml:space="preserve">    </w:t>
@@ -7970,7 +7414,6 @@
         <w:rPr>
           <w:rFonts w:cstheme="majorHAnsi"/>
         </w:rPr>
-        <w:lastRenderedPageBreak/>
         <w:t>SUPPLEMENTARY II</w:t>
       </w:r>
       <w:r>
@@ -8151,6 +7594,7 @@
           <w15:appearance w15:val="hidden"/>
           <w:text/>
         </w:sdtPr>
+        <w:sdtEndPr/>
         <w:sdtContent>
           <w:r>
             <w:t xml:space="preserve">    </w:t>
@@ -8180,29 +7624,8 @@
         <w:pStyle w:val="Requirement-Header"/>
       </w:pPr>
       <w:r>
-        <w:t xml:space="preserve">Produce </w:t>
-      </w:r>
-      <w:proofErr w:type="spellStart"/>
-      <w:r>
-        <w:t>an</w:t>
-      </w:r>
-      <w:proofErr w:type="spellEnd"/>
-      <w:r>
-        <w:t xml:space="preserve"> </w:t>
-      </w:r>
-      <w:proofErr w:type="spellStart"/>
-      <w:r>
-        <w:t>analysis</w:t>
-      </w:r>
-      <w:proofErr w:type="spellEnd"/>
-      <w:r>
-        <w:t xml:space="preserve"> </w:t>
-      </w:r>
-      <w:proofErr w:type="spellStart"/>
-      <w:r>
-        <w:t>report</w:t>
-      </w:r>
-      <w:proofErr w:type="spellEnd"/>
+        <w:t>Produce an analysis report</w:t>
+      </w:r>
       <w:r>
         <w:t xml:space="preserve">. </w:t>
       </w:r>
@@ -8221,6 +7644,7 @@
           <w15:appearance w15:val="hidden"/>
           <w:text/>
         </w:sdtPr>
+        <w:sdtEndPr/>
         <w:sdtContent>
           <w:r>
             <w:t xml:space="preserve">    </w:t>
@@ -8265,6 +7689,7 @@
           <w15:appearance w15:val="hidden"/>
           <w:text/>
         </w:sdtPr>
+        <w:sdtEndPr/>
         <w:sdtContent>
           <w:r>
             <w:t xml:space="preserve">    </w:t>
@@ -10258,6 +9683,7 @@
   <w:style w:type="character" w:default="1" w:styleId="DefaultParagraphFont">
     <w:name w:val="Default Paragraph Font"/>
     <w:uiPriority w:val="1"/>
+    <w:semiHidden/>
     <w:unhideWhenUsed/>
   </w:style>
   <w:style w:type="table" w:default="1" w:styleId="TableNormal">
@@ -11963,6 +11389,7 @@
     <w:rsid w:val="0075040F"/>
     <w:rsid w:val="00751E87"/>
     <w:rsid w:val="00802250"/>
+    <w:rsid w:val="00823A9C"/>
     <w:rsid w:val="008A1472"/>
     <w:rsid w:val="008B1087"/>
     <w:rsid w:val="008E7B10"/>
@@ -11971,6 +11398,7 @@
     <w:rsid w:val="009B3FF9"/>
     <w:rsid w:val="00A222AC"/>
     <w:rsid w:val="00A47EDD"/>
+    <w:rsid w:val="00AA0CF4"/>
     <w:rsid w:val="00AD2A82"/>
     <w:rsid w:val="00AD7444"/>
     <w:rsid w:val="00AE0F65"/>

</xml_diff>

<commit_message>
Actualización de requireminets y testing report
</commit_message>
<xml_diff>
--- a/reports/Student#1/C2/Correcciones C1/01 - Requirements - Student #1.docx
+++ b/reports/Student#1/C2/Correcciones C1/01 - Requirements - Student #1.docx
@@ -146,7 +146,13 @@
                   <w:rPr>
                     <w:rFonts w:asciiTheme="majorHAnsi" w:hAnsiTheme="majorHAnsi" w:cstheme="majorHAnsi"/>
                   </w:rPr>
-                  <w:t>1.051</w:t>
+                  <w:t>2</w:t>
+                </w:r>
+                <w:r>
+                  <w:rPr>
+                    <w:rFonts w:asciiTheme="majorHAnsi" w:hAnsiTheme="majorHAnsi" w:cstheme="majorHAnsi"/>
+                  </w:rPr>
+                  <w:t>.051</w:t>
                 </w:r>
                 <w:r>
                   <w:rPr>
@@ -585,49 +591,7 @@
                   <w:rPr>
                     <w:rFonts w:asciiTheme="majorHAnsi" w:hAnsiTheme="majorHAnsi" w:cstheme="majorHAnsi"/>
                   </w:rPr>
-                  <w:t>ETSII</w:t>
-                </w:r>
-                <w:r>
-                  <w:rPr>
-                    <w:rFonts w:asciiTheme="majorHAnsi" w:hAnsiTheme="majorHAnsi" w:cstheme="majorHAnsi"/>
-                  </w:rPr>
-                  <w:t xml:space="preserve"> </w:t>
-                </w:r>
-                <w:r>
-                  <w:rPr>
-                    <w:rFonts w:asciiTheme="majorHAnsi" w:hAnsiTheme="majorHAnsi" w:cstheme="majorHAnsi"/>
-                  </w:rPr>
-                  <w:t>May</w:t>
-                </w:r>
-                <w:r>
-                  <w:rPr>
-                    <w:rFonts w:asciiTheme="majorHAnsi" w:hAnsiTheme="majorHAnsi" w:cstheme="majorHAnsi"/>
-                  </w:rPr>
-                  <w:t xml:space="preserve"> </w:t>
-                </w:r>
-                <w:r>
-                  <w:rPr>
-                    <w:rFonts w:asciiTheme="majorHAnsi" w:hAnsiTheme="majorHAnsi" w:cstheme="majorHAnsi"/>
-                  </w:rPr>
-                  <w:t>26</w:t>
-                </w:r>
-                <w:r>
-                  <w:rPr>
-                    <w:rFonts w:asciiTheme="majorHAnsi" w:hAnsiTheme="majorHAnsi" w:cstheme="majorHAnsi"/>
-                  </w:rPr>
-                  <w:t>rd</w:t>
-                </w:r>
-                <w:r>
-                  <w:rPr>
-                    <w:rFonts w:asciiTheme="majorHAnsi" w:hAnsiTheme="majorHAnsi" w:cstheme="majorHAnsi"/>
-                  </w:rPr>
-                  <w:t xml:space="preserve">, </w:t>
-                </w:r>
-                <w:r>
-                  <w:rPr>
-                    <w:rFonts w:asciiTheme="majorHAnsi" w:hAnsiTheme="majorHAnsi" w:cstheme="majorHAnsi"/>
-                  </w:rPr>
-                  <w:t>2025</w:t>
+                  <w:t>03/07/2025</w:t>
                 </w:r>
                 <w:r>
                   <w:rPr>
@@ -11358,9 +11322,11 @@
   <w:rsids>
     <w:rsidRoot w:val="002707DD"/>
     <w:rsid w:val="000C0C2B"/>
+    <w:rsid w:val="000C0DB3"/>
     <w:rsid w:val="0013644E"/>
     <w:rsid w:val="001773D9"/>
     <w:rsid w:val="001942D6"/>
+    <w:rsid w:val="00204E3F"/>
     <w:rsid w:val="002707DD"/>
     <w:rsid w:val="00270A65"/>
     <w:rsid w:val="002A589A"/>

</xml_diff>